<commit_message>
updating files and the roadmap
</commit_message>
<xml_diff>
--- a/RoadMap.docx
+++ b/RoadMap.docx
@@ -4,16 +4,53 @@
   <w:body>
     <w:p>
       <w:r>
-        <w:t xml:space="preserve">Roadmap of files on Github RePo for Foodies – Project 1 </w:t>
-      </w:r>
-    </w:p>
-    <w:p>
-      <w:r>
-        <w:t xml:space="preserve">Group Members: Carly Russell, Loba Quasem, Phillip Choi, </w:t>
-      </w:r>
-      <w:r>
-        <w:t>Natalie Stanislov</w:t>
-      </w:r>
+        <w:t xml:space="preserve">Roadmap of files on </w:t>
+      </w:r>
+      <w:proofErr w:type="spellStart"/>
+      <w:r>
+        <w:t>Github</w:t>
+      </w:r>
+      <w:proofErr w:type="spellEnd"/>
+      <w:r>
+        <w:t xml:space="preserve"> </w:t>
+      </w:r>
+      <w:proofErr w:type="spellStart"/>
+      <w:r>
+        <w:t>RePo</w:t>
+      </w:r>
+      <w:proofErr w:type="spellEnd"/>
+      <w:r>
+        <w:t xml:space="preserve"> for Foodies – Project 1 </w:t>
+      </w:r>
+    </w:p>
+    <w:p>
+      <w:r>
+        <w:t xml:space="preserve">Group Members: Carly Russell, </w:t>
+      </w:r>
+      <w:proofErr w:type="spellStart"/>
+      <w:r>
+        <w:t>Loba</w:t>
+      </w:r>
+      <w:proofErr w:type="spellEnd"/>
+      <w:r>
+        <w:t xml:space="preserve"> </w:t>
+      </w:r>
+      <w:proofErr w:type="spellStart"/>
+      <w:r>
+        <w:t>Quasem</w:t>
+      </w:r>
+      <w:proofErr w:type="spellEnd"/>
+      <w:r>
+        <w:t xml:space="preserve">, Phillip Choi, </w:t>
+      </w:r>
+      <w:r>
+        <w:t xml:space="preserve">Natalie </w:t>
+      </w:r>
+      <w:proofErr w:type="spellStart"/>
+      <w:r>
+        <w:t>Stanislov</w:t>
+      </w:r>
+      <w:proofErr w:type="spellEnd"/>
     </w:p>
     <w:p>
       <w:r>
@@ -48,23 +85,51 @@
         <w:t>Cities.csv</w:t>
       </w:r>
       <w:r>
-        <w:t xml:space="preserve"> in the Resources folder, was finding the cities in the bay area, and using those to generate YELP API queries</w:t>
-      </w:r>
-    </w:p>
-    <w:p>
-      <w:pPr>
-        <w:ind w:left="1080"/>
-      </w:pPr>
-      <w:r>
-        <w:t>Cities_by_Zip, file of the bay area zips, cities and counties</w:t>
-      </w:r>
-    </w:p>
-    <w:p>
-      <w:pPr>
-        <w:ind w:left="1080"/>
-      </w:pPr>
-      <w:r>
-        <w:t>Counties_by_zip was a different version of the file, only has the zips and the counties</w:t>
+        <w:t xml:space="preserve"> in the </w:t>
+      </w:r>
+      <w:r>
+        <w:t>API Calls/</w:t>
+      </w:r>
+      <w:r>
+        <w:t>Resources folder,</w:t>
+      </w:r>
+      <w:r>
+        <w:t xml:space="preserve"> to</w:t>
+      </w:r>
+      <w:r>
+        <w:t xml:space="preserve"> find the cities in the bay area, and us</w:t>
+      </w:r>
+      <w:r>
+        <w:t xml:space="preserve"> </w:t>
+      </w:r>
+      <w:r>
+        <w:t>to generate YELP API queries</w:t>
+      </w:r>
+    </w:p>
+    <w:p>
+      <w:pPr>
+        <w:ind w:left="1080"/>
+      </w:pPr>
+      <w:proofErr w:type="spellStart"/>
+      <w:r>
+        <w:t>Cities_by_Zip</w:t>
+      </w:r>
+      <w:proofErr w:type="spellEnd"/>
+      <w:r>
+        <w:t>, file of the bay area zips, cities and counties</w:t>
+      </w:r>
+    </w:p>
+    <w:p>
+      <w:pPr>
+        <w:ind w:left="1080"/>
+      </w:pPr>
+      <w:proofErr w:type="spellStart"/>
+      <w:r>
+        <w:t>Counties_by_zip</w:t>
+      </w:r>
+      <w:proofErr w:type="spellEnd"/>
+      <w:r>
+        <w:t xml:space="preserve"> was a different version of the file, only has the zips and the counties</w:t>
       </w:r>
     </w:p>
     <w:p>
@@ -91,65 +156,159 @@
       <w:pPr>
         <w:ind w:left="1080"/>
       </w:pPr>
-      <w:r>
-        <w:t>calls_by_city.ipynb – first Yelp API calls were performed by city</w:t>
-      </w:r>
-    </w:p>
-    <w:p>
-      <w:pPr>
-        <w:ind w:left="1080"/>
-      </w:pPr>
-      <w:r>
-        <w:t xml:space="preserve">restaurant_data.csv in the master resources file, is an output file of the </w:t>
-      </w:r>
-      <w:r>
-        <w:t xml:space="preserve">calls_by_city.ipynb </w:t>
-      </w:r>
-      <w:r>
-        <w:t>Yelp queries</w:t>
-      </w:r>
-    </w:p>
-    <w:p>
-      <w:pPr>
-        <w:ind w:left="1080"/>
-      </w:pPr>
-      <w:r>
-        <w:t xml:space="preserve">calls_by_city_ratings.ipynb – Yelp API calls performed by city, sorted by ratings since each query call could only give 1000 results back, thought we had data we were going to use, yet we had the cities we called for not localized to the bay area </w:t>
-      </w:r>
-    </w:p>
-    <w:p>
-      <w:pPr>
-        <w:ind w:left="1080"/>
-      </w:pPr>
-      <w:r>
-        <w:t>restaurant_data.csv in the master resources file, is an output file of the calls_by_city_ratings.ipynb Yelp queries</w:t>
-      </w:r>
-    </w:p>
-    <w:p>
-      <w:pPr>
-        <w:ind w:left="1080"/>
-      </w:pPr>
-      <w:r>
-        <w:t xml:space="preserve">calls_by_zip.ipynb </w:t>
+      <w:proofErr w:type="spellStart"/>
+      <w:r>
+        <w:t>calls_by_</w:t>
+      </w:r>
+      <w:proofErr w:type="gramStart"/>
+      <w:r>
+        <w:t>city.ipynb</w:t>
+      </w:r>
+      <w:proofErr w:type="spellEnd"/>
+      <w:proofErr w:type="gramEnd"/>
+      <w:r>
+        <w:t xml:space="preserve"> –first Yelp API calls were performed by city</w:t>
+      </w:r>
+      <w:r>
+        <w:t xml:space="preserve"> (L</w:t>
+      </w:r>
+      <w:r>
+        <w:t xml:space="preserve">ocated in the API Calls Folder </w:t>
+      </w:r>
+      <w:r>
+        <w:t>– Please reference the Read Me Folder for information and output files)</w:t>
+      </w:r>
+    </w:p>
+    <w:p>
+      <w:pPr>
+        <w:ind w:left="1080"/>
+      </w:pPr>
+      <w:proofErr w:type="spellStart"/>
+      <w:r>
+        <w:t>calls_by_city_ratings.ipynb</w:t>
+      </w:r>
+      <w:proofErr w:type="spellEnd"/>
+      <w:r>
+        <w:t xml:space="preserve"> – Yelp API calls performed by city, sorted by ratings since each query call could only give 1000 results back, thought we had data we were going to use, yet we had the cities we called for not localized to the bay area </w:t>
+      </w:r>
+      <w:r>
+        <w:t>(L</w:t>
+      </w:r>
+      <w:r>
+        <w:t>ocated in the API Calls Folder – Please reference the Read Me Folder for information and output files)</w:t>
+      </w:r>
+    </w:p>
+    <w:p>
+      <w:pPr>
+        <w:ind w:left="1080"/>
+      </w:pPr>
+      <w:proofErr w:type="spellStart"/>
+      <w:r>
+        <w:t>calls_by_city_</w:t>
+      </w:r>
+      <w:proofErr w:type="gramStart"/>
+      <w:r>
+        <w:t>ratings.ipynb</w:t>
+      </w:r>
+      <w:proofErr w:type="spellEnd"/>
+      <w:proofErr w:type="gramEnd"/>
+      <w:r>
+        <w:t xml:space="preserve"> Yelp queries</w:t>
+      </w:r>
+      <w:r>
+        <w:t xml:space="preserve"> </w:t>
+      </w:r>
+      <w:r>
+        <w:t>(Located in the API Calls Folder – Please reference the Read Me Folder for information and output files)</w:t>
+      </w:r>
+    </w:p>
+    <w:p>
+      <w:pPr>
+        <w:ind w:left="1080"/>
+      </w:pPr>
+      <w:proofErr w:type="spellStart"/>
+      <w:r>
+        <w:t>calls_by_</w:t>
+      </w:r>
+      <w:proofErr w:type="gramStart"/>
+      <w:r>
+        <w:t>zip.ipynb</w:t>
+      </w:r>
+      <w:proofErr w:type="spellEnd"/>
+      <w:proofErr w:type="gramEnd"/>
+      <w:r>
+        <w:t xml:space="preserve"> </w:t>
       </w:r>
       <w:r>
         <w:t>– Yelp search by zip code</w:t>
       </w:r>
+      <w:r>
+        <w:t xml:space="preserve"> </w:t>
+      </w:r>
+      <w:r>
+        <w:t>(Located in the API Calls Folder – Please reference the Read Me Folder for information and output files)</w:t>
+      </w:r>
     </w:p>
     <w:p>
       <w:pPr>
         <w:ind w:left="1068"/>
       </w:pPr>
-      <w:r>
-        <w:t>coordinates_grid.ipynb is a jupyter notebook creating lat &amp; lng coordinates through out the bay area. The first jupyter notebook had the cooridates spaces every 5 miles, the second every 3 miles.</w:t>
-      </w:r>
-    </w:p>
-    <w:p>
-      <w:pPr>
-        <w:ind w:left="1068"/>
-      </w:pPr>
-      <w:r>
-        <w:t>grid_coordinates.csv located in the project-1 master resources folder is an output file showing the bay area lat and lng coordinates spaced 5 miles apart</w:t>
+      <w:proofErr w:type="spellStart"/>
+      <w:r>
+        <w:t>coordinates_</w:t>
+      </w:r>
+      <w:proofErr w:type="gramStart"/>
+      <w:r>
+        <w:t>grid.ipynb</w:t>
+      </w:r>
+      <w:proofErr w:type="spellEnd"/>
+      <w:proofErr w:type="gramEnd"/>
+      <w:r>
+        <w:t xml:space="preserve"> is a </w:t>
+      </w:r>
+      <w:proofErr w:type="spellStart"/>
+      <w:r>
+        <w:t>jupyter</w:t>
+      </w:r>
+      <w:proofErr w:type="spellEnd"/>
+      <w:r>
+        <w:t xml:space="preserve"> notebook creating </w:t>
+      </w:r>
+      <w:proofErr w:type="spellStart"/>
+      <w:r>
+        <w:t>lat</w:t>
+      </w:r>
+      <w:proofErr w:type="spellEnd"/>
+      <w:r>
+        <w:t xml:space="preserve"> &amp; </w:t>
+      </w:r>
+      <w:proofErr w:type="spellStart"/>
+      <w:r>
+        <w:t>lng</w:t>
+      </w:r>
+      <w:proofErr w:type="spellEnd"/>
+      <w:r>
+        <w:t xml:space="preserve"> coordinates through out the bay area. The first </w:t>
+      </w:r>
+      <w:proofErr w:type="spellStart"/>
+      <w:r>
+        <w:t>jupyter</w:t>
+      </w:r>
+      <w:proofErr w:type="spellEnd"/>
+      <w:r>
+        <w:t xml:space="preserve"> notebook had the </w:t>
+      </w:r>
+      <w:r>
+        <w:t>coordinates</w:t>
+      </w:r>
+      <w:r>
+        <w:t xml:space="preserve"> spaces every 5 miles, the second every 3 miles.</w:t>
+      </w:r>
+      <w:r>
+        <w:t xml:space="preserve"> </w:t>
+      </w:r>
+      <w:r>
+        <w:t>(Located in the API Calls Folder – Please reference the Read Me Folder for information and output files)</w:t>
       </w:r>
     </w:p>
     <w:p>
@@ -161,16 +320,897 @@
           <w:bCs w:val="0"/>
         </w:rPr>
       </w:pPr>
-      <w:r>
-        <w:t>calls_by_coord_ratings_ipynb – calls by coordinates 5 miles apart with 5 mile search radius, query return is a sorted results from YELP</w:t>
+      <w:proofErr w:type="spellStart"/>
+      <w:r>
+        <w:t>calls_by_coord_ratings_ipynb</w:t>
+      </w:r>
+      <w:proofErr w:type="spellEnd"/>
+      <w:r>
+        <w:t xml:space="preserve"> – calls by coordinates 5 miles apart with </w:t>
+      </w:r>
+      <w:proofErr w:type="gramStart"/>
+      <w:r>
+        <w:t>5 mile</w:t>
+      </w:r>
+      <w:proofErr w:type="gramEnd"/>
+      <w:r>
+        <w:t xml:space="preserve"> search radius, query return is a sorted results from YELP</w:t>
+      </w:r>
+      <w:r>
+        <w:t xml:space="preserve">. </w:t>
+      </w:r>
+      <w:r>
+        <w:t>(Located in the API Calls Folder – Please reference the Read Me Folder for information and output files)</w:t>
+      </w:r>
+    </w:p>
+    <w:p>
+      <w:pPr>
+        <w:ind w:left="1080"/>
+      </w:pPr>
+      <w:r>
+        <w:t>Hypotenuse theory calls_by_coordinate_radius_4023_</w:t>
+      </w:r>
+      <w:proofErr w:type="gramStart"/>
+      <w:r>
+        <w:t>testing.ipynb</w:t>
+      </w:r>
+      <w:proofErr w:type="gramEnd"/>
+      <w:r>
+        <w:t xml:space="preserve"> – A test file with Yelp API to see if reduced graphical coordinates and shorter search radius would be better. If on thinks about the geographical coordinates spaced out every 5 miles, then the search radius selected was 2.5 miles and we are getting 78% of bay area coverage when search for the restaurants.</w:t>
+      </w:r>
+      <w:r>
+        <w:t xml:space="preserve"> (Located in the Test API Calls Folder)</w:t>
       </w:r>
     </w:p>
     <w:p>
       <w:pPr>
         <w:ind w:left="1068"/>
+      </w:pPr>
+      <w:r>
+        <w:t>Hypotenuse theory calls_by_coordinate_radius_5690_</w:t>
+      </w:r>
+      <w:proofErr w:type="gramStart"/>
+      <w:r>
+        <w:t>testing.ipynb</w:t>
+      </w:r>
+      <w:proofErr w:type="gramEnd"/>
+      <w:r>
+        <w:t xml:space="preserve"> – A test file with Yelp API to see if reduced graphical coordinates and</w:t>
+      </w:r>
+      <w:r>
+        <w:t xml:space="preserve"> a</w:t>
+      </w:r>
+      <w:r>
+        <w:t xml:space="preserve"> shorter search radius would be better. If on</w:t>
+      </w:r>
+      <w:r>
+        <w:t>e</w:t>
+      </w:r>
+      <w:r>
+        <w:t xml:space="preserve"> thinks about the geographical coordinates spaced out every 3 miles</w:t>
+      </w:r>
+      <w:r>
+        <w:t xml:space="preserve">, then we want to get all restaurants in coordinate grid rectangular spacing with minimum restaurant </w:t>
+      </w:r>
+      <w:r>
+        <w:lastRenderedPageBreak/>
+        <w:t xml:space="preserve">duplicates returned, in order to </w:t>
+      </w:r>
+      <w:proofErr w:type="gramStart"/>
+      <w:r>
+        <w:t>reduced</w:t>
+      </w:r>
+      <w:proofErr w:type="gramEnd"/>
+      <w:r>
+        <w:t xml:space="preserve"> the number of API calls over 1K.</w:t>
+      </w:r>
+      <w:r>
+        <w:t xml:space="preserve"> </w:t>
+      </w:r>
+      <w:r>
+        <w:t>(Located in the Test API Calls Folder)</w:t>
+      </w:r>
+    </w:p>
+    <w:p>
+      <w:pPr>
+        <w:ind w:left="1068"/>
+      </w:pPr>
+      <w:r>
+        <w:tab/>
+      </w:r>
+      <w:proofErr w:type="gramStart"/>
+      <w:r>
+        <w:t>Half way</w:t>
+      </w:r>
+      <w:proofErr w:type="gramEnd"/>
+      <w:r>
+        <w:t xml:space="preserve"> between 3 miles = 1.5</w:t>
+      </w:r>
+    </w:p>
+    <w:p>
+      <w:pPr>
+        <w:ind w:left="1068"/>
+      </w:pPr>
+      <w:r>
+        <w:tab/>
+      </w:r>
+      <w:proofErr w:type="gramStart"/>
+      <w:r>
+        <w:t>1.5  =</w:t>
+      </w:r>
+      <w:proofErr w:type="gramEnd"/>
+      <w:r>
+        <w:t xml:space="preserve"> y</w:t>
+      </w:r>
+    </w:p>
+    <w:p>
+      <w:pPr>
+        <w:ind w:left="1068"/>
+      </w:pPr>
+      <w:r>
+        <w:t xml:space="preserve">       Y^2 + Y^2 = r^2</w:t>
+      </w:r>
+    </w:p>
+    <w:p>
+      <w:pPr>
+        <w:ind w:left="1440"/>
+        <w:rPr>
+          <w:rStyle w:val="css-truncate"/>
+        </w:rPr>
+      </w:pPr>
+      <w:r>
+        <w:t>Whereby, r will give the search radius of returning all restaurants in a geocoordinate block while minimizing duplicates.</w:t>
+      </w:r>
+    </w:p>
+    <w:p>
+      <w:pPr>
+        <w:ind w:left="1068"/>
+      </w:pPr>
+      <w:proofErr w:type="spellStart"/>
+      <w:r>
+        <w:t>calls_by_</w:t>
+      </w:r>
+      <w:proofErr w:type="gramStart"/>
+      <w:r>
+        <w:t>coord.ipynb</w:t>
+      </w:r>
+      <w:proofErr w:type="spellEnd"/>
+      <w:proofErr w:type="gramEnd"/>
+      <w:r>
+        <w:t xml:space="preserve"> - calls by coordinates 3 miles apart with a smaller search radius</w:t>
+      </w:r>
+      <w:r>
+        <w:t xml:space="preserve"> </w:t>
+      </w:r>
+      <w:r>
+        <w:t xml:space="preserve">(Located in the API Calls Folder – Please reference the Read Me </w:t>
+      </w:r>
+      <w:proofErr w:type="spellStart"/>
+      <w:r>
+        <w:t>Fold</w:t>
+      </w:r>
+      <w:r>
+        <w:t>cities</w:t>
+      </w:r>
+      <w:r>
+        <w:t>er</w:t>
+      </w:r>
+      <w:proofErr w:type="spellEnd"/>
+      <w:r>
+        <w:t xml:space="preserve"> for information and output files)</w:t>
+      </w:r>
+    </w:p>
+    <w:p>
+      <w:pPr>
+        <w:ind w:left="1080"/>
+      </w:pPr>
+      <w:r>
+        <w:t>calls_for_2_coords_</w:t>
+      </w:r>
+      <w:proofErr w:type="gramStart"/>
+      <w:r>
+        <w:t>rating.ipynb</w:t>
+      </w:r>
+      <w:proofErr w:type="gramEnd"/>
+      <w:r>
+        <w:t xml:space="preserve"> – running code to get back restaurants sorted by ratings to 2 coordinates that were over 1K</w:t>
+      </w:r>
+      <w:r>
+        <w:t xml:space="preserve"> </w:t>
+      </w:r>
+      <w:r>
+        <w:t>(Located in the API Calls Folder – Please reference the Read Me Folder for information and output files)</w:t>
+      </w:r>
+    </w:p>
+    <w:p>
+      <w:pPr>
+        <w:ind w:left="1080"/>
+      </w:pPr>
+      <w:r>
+        <w:t>calls_by_coord_ver2.ipynb – calls by coordinates 3 miles apart with a reduced radius with updated code for category parameters</w:t>
+      </w:r>
+      <w:r>
+        <w:t xml:space="preserve"> </w:t>
+      </w:r>
+      <w:r>
+        <w:t>(Located in the API Calls Folder – Please reference the Read Me Folder for information and output files)</w:t>
+      </w:r>
+    </w:p>
+    <w:p>
+      <w:pPr>
+        <w:pStyle w:val="ListParagraph"/>
         <w:rPr>
           <w:b/>
           <w:bCs/>
+        </w:rPr>
+      </w:pPr>
+    </w:p>
+    <w:p>
+      <w:pPr>
+        <w:pStyle w:val="ListParagraph"/>
+        <w:numPr>
+          <w:ilvl w:val="0"/>
+          <w:numId w:val="1"/>
+        </w:numPr>
+        <w:rPr>
+          <w:b/>
+          <w:bCs/>
+        </w:rPr>
+      </w:pPr>
+      <w:r>
+        <w:rPr>
+          <w:b/>
+          <w:bCs/>
+        </w:rPr>
+        <w:t>Data Cleaning</w:t>
+      </w:r>
+    </w:p>
+    <w:p>
+      <w:pPr>
+        <w:pStyle w:val="ListParagraph"/>
+        <w:ind w:left="1080"/>
+      </w:pPr>
+      <w:r>
+        <w:t>Merged_zip.csv file, was the output from the first merge in coordinates 2 data set</w:t>
+      </w:r>
+    </w:p>
+    <w:p>
+      <w:pPr>
+        <w:pStyle w:val="ListParagraph"/>
+        <w:ind w:left="1080"/>
+      </w:pPr>
+    </w:p>
+    <w:p>
+      <w:pPr>
+        <w:pStyle w:val="ListParagraph"/>
+        <w:ind w:left="1080"/>
+      </w:pPr>
+      <w:r>
+        <w:t>Cleaning_Yelp_Data_On_Coodinates_</w:t>
+      </w:r>
+      <w:proofErr w:type="gramStart"/>
+      <w:r>
+        <w:t>2.ipynb</w:t>
+      </w:r>
+      <w:proofErr w:type="gramEnd"/>
+      <w:r>
+        <w:t xml:space="preserve"> First Pass at Cleaning with Coordinates 2 Data set, which  was supposed to be prep for cleaning  Coordinate 3 Data Set, the final Yelp API. </w:t>
+      </w:r>
+    </w:p>
+    <w:p>
+      <w:pPr>
+        <w:pStyle w:val="ListParagraph"/>
+        <w:ind w:left="1080"/>
+      </w:pPr>
+    </w:p>
+    <w:p>
+      <w:pPr>
+        <w:pStyle w:val="ListParagraph"/>
+        <w:ind w:left="1080"/>
+      </w:pPr>
+      <w:proofErr w:type="spellStart"/>
+      <w:r>
+        <w:t>Loba</w:t>
+      </w:r>
+      <w:proofErr w:type="spellEnd"/>
+      <w:r>
+        <w:t xml:space="preserve"> working on </w:t>
+      </w:r>
+      <w:proofErr w:type="spellStart"/>
+      <w:proofErr w:type="gramStart"/>
+      <w:r>
+        <w:t>zips.ipynb</w:t>
+      </w:r>
+      <w:proofErr w:type="spellEnd"/>
+      <w:proofErr w:type="gramEnd"/>
+      <w:r>
+        <w:t xml:space="preserve"> – </w:t>
+      </w:r>
+      <w:proofErr w:type="spellStart"/>
+      <w:r>
+        <w:t>loba’s</w:t>
+      </w:r>
+      <w:proofErr w:type="spellEnd"/>
+      <w:r>
+        <w:t xml:space="preserve"> file of her work for </w:t>
+      </w:r>
+      <w:r>
+        <w:t>cleaning zips codes</w:t>
+      </w:r>
+    </w:p>
+    <w:p>
+      <w:pPr>
+        <w:pStyle w:val="ListParagraph"/>
+        <w:ind w:left="1080"/>
+      </w:pPr>
+    </w:p>
+    <w:p>
+      <w:pPr>
+        <w:pStyle w:val="ListParagraph"/>
+        <w:ind w:left="1080"/>
+      </w:pPr>
+      <w:r>
+        <w:t xml:space="preserve">Zip_of_9_counties.csv – starting file of bay area counties, and zip codes to use in the </w:t>
+      </w:r>
+      <w:r>
+        <w:t>Cleaning_Yelp_Data_on_</w:t>
+      </w:r>
+      <w:r>
+        <w:t>Coordinates3_Calls</w:t>
+      </w:r>
+      <w:r>
+        <w:t xml:space="preserve">.ipynb in the resources folder in </w:t>
+      </w:r>
+      <w:proofErr w:type="spellStart"/>
+      <w:r>
+        <w:t>github</w:t>
+      </w:r>
+      <w:proofErr w:type="spellEnd"/>
+      <w:r>
+        <w:t xml:space="preserve"> master</w:t>
+      </w:r>
+    </w:p>
+    <w:p>
+      <w:pPr>
+        <w:pStyle w:val="ListParagraph"/>
+        <w:ind w:left="1080"/>
+      </w:pPr>
+    </w:p>
+    <w:p>
+      <w:pPr>
+        <w:pStyle w:val="ListParagraph"/>
+        <w:ind w:left="1080"/>
+      </w:pPr>
+      <w:r>
+        <w:t>Cleaning_Yelp_Data_On_Coordinates3_Calls.ipyn</w:t>
+      </w:r>
+      <w:r>
+        <w:t>b</w:t>
+      </w:r>
+      <w:r>
+        <w:t xml:space="preserve"> cleaning notebook</w:t>
+      </w:r>
+    </w:p>
+    <w:p>
+      <w:pPr>
+        <w:pStyle w:val="ListParagraph"/>
+        <w:ind w:left="1080"/>
+      </w:pPr>
+    </w:p>
+    <w:p>
+      <w:pPr>
+        <w:pStyle w:val="ListParagraph"/>
+        <w:ind w:left="1080"/>
+      </w:pPr>
+      <w:r>
+        <w:t>Cleaned_zip.csv – Final Clean Bay Area Zip Codes to merge with the data set to get the bay area counties on the data table by matching with their zip codes, an output from Cleaning_Yelp_Data_On_Coordinates3_Calls.ipyn</w:t>
+      </w:r>
+    </w:p>
+    <w:p>
+      <w:pPr>
+        <w:pStyle w:val="ListParagraph"/>
+        <w:ind w:left="1080"/>
+      </w:pPr>
+    </w:p>
+    <w:p>
+      <w:pPr>
+        <w:pStyle w:val="ListParagraph"/>
+        <w:ind w:left="1080"/>
+      </w:pPr>
+      <w:r>
+        <w:t>restaurant_data_coords_rating3.csv – file for looking at category and cleaning, in the Resources folder</w:t>
+      </w:r>
+    </w:p>
+    <w:p>
+      <w:pPr>
+        <w:pStyle w:val="ListParagraph"/>
+        <w:ind w:left="1080"/>
+      </w:pPr>
+    </w:p>
+    <w:p>
+      <w:pPr>
+        <w:pStyle w:val="ListParagraph"/>
+        <w:ind w:left="1080"/>
+      </w:pPr>
+      <w:r>
+        <w:t>Cleaning_Yelp_Data_On_Coordinates3_Calls.ipyn</w:t>
+      </w:r>
+      <w:r>
+        <w:t>b</w:t>
+      </w:r>
+      <w:r>
+        <w:t>. Final version of cleaning for Coordinates 3 Data Set (final data set)</w:t>
+      </w:r>
+    </w:p>
+    <w:p>
+      <w:pPr>
+        <w:pStyle w:val="ListParagraph"/>
+        <w:ind w:left="1080"/>
+      </w:pPr>
+    </w:p>
+    <w:p>
+      <w:pPr>
+        <w:pStyle w:val="ListParagraph"/>
+        <w:ind w:left="1080"/>
+      </w:pPr>
+      <w:r>
+        <w:lastRenderedPageBreak/>
+        <w:t xml:space="preserve">Cleaning_2.csv, located in the </w:t>
+      </w:r>
+      <w:proofErr w:type="spellStart"/>
+      <w:r>
+        <w:t>github</w:t>
+      </w:r>
+      <w:proofErr w:type="spellEnd"/>
+      <w:r>
+        <w:t xml:space="preserve"> project-1 master resources file was an output file used in </w:t>
+      </w:r>
+      <w:r>
+        <w:t>Cleaning_Yelp_Data_On_Coordinates3_Calls.ipynb</w:t>
+      </w:r>
+      <w:r>
+        <w:t xml:space="preserve"> to merge with counties_by_zip.csv file</w:t>
+      </w:r>
+    </w:p>
+    <w:p>
+      <w:pPr>
+        <w:pStyle w:val="ListParagraph"/>
+        <w:ind w:left="1080"/>
+      </w:pPr>
+    </w:p>
+    <w:p>
+      <w:pPr>
+        <w:pStyle w:val="ListParagraph"/>
+        <w:ind w:left="1080"/>
+      </w:pPr>
+      <w:r>
+        <w:t>Unclean_2.csv – located in the resources folder, file used to clean up the zips and put all the unwanted zips on this file to ensure there were no lines we didn’t want to keep.</w:t>
+      </w:r>
+    </w:p>
+    <w:p>
+      <w:pPr>
+        <w:pStyle w:val="ListParagraph"/>
+        <w:ind w:left="1080"/>
+      </w:pPr>
+    </w:p>
+    <w:p>
+      <w:pPr>
+        <w:pStyle w:val="ListParagraph"/>
+        <w:ind w:left="1080"/>
+      </w:pPr>
+      <w:r>
+        <w:t xml:space="preserve">Restaurants_cleaning_1.csv – file in the Resources folder, an intermediate file used in cleaning generated from the </w:t>
+      </w:r>
+      <w:r>
+        <w:t>Cleaning_Yelp_Data_On_Coordinates3_Calls.ipynb</w:t>
+      </w:r>
+      <w:r>
+        <w:t xml:space="preserve"> file</w:t>
+      </w:r>
+    </w:p>
+    <w:p>
+      <w:pPr>
+        <w:pStyle w:val="ListParagraph"/>
+        <w:ind w:left="1080"/>
+      </w:pPr>
+    </w:p>
+    <w:p>
+      <w:pPr>
+        <w:pStyle w:val="ListParagraph"/>
+        <w:ind w:left="1080"/>
+      </w:pPr>
+      <w:r>
+        <w:t>Restaurants_cleaning_2.csv – file to find categories of cuisines that our group approved of</w:t>
+      </w:r>
+    </w:p>
+    <w:p>
+      <w:pPr>
+        <w:pStyle w:val="ListParagraph"/>
+        <w:ind w:left="1080"/>
+      </w:pPr>
+      <w:r>
+        <w:t>Original Categories.list.xlsx – first pass of categorizing cuisine types</w:t>
+      </w:r>
+    </w:p>
+    <w:p>
+      <w:pPr>
+        <w:pStyle w:val="ListParagraph"/>
+        <w:ind w:left="1080"/>
+      </w:pPr>
+      <w:r>
+        <w:t>Category Lumped.csv -file helped categorize cuisine types</w:t>
+      </w:r>
+    </w:p>
+    <w:p>
+      <w:pPr>
+        <w:pStyle w:val="ListParagraph"/>
+        <w:ind w:left="1080"/>
+      </w:pPr>
+      <w:r>
+        <w:t>Category Lumped2.xlsx – a pass at categorizing cuisine types</w:t>
+      </w:r>
+    </w:p>
+    <w:p>
+      <w:pPr>
+        <w:pStyle w:val="ListParagraph"/>
+        <w:ind w:left="1080"/>
+      </w:pPr>
+    </w:p>
+    <w:p>
+      <w:pPr>
+        <w:pStyle w:val="ListParagraph"/>
+        <w:ind w:left="1080"/>
+      </w:pPr>
+      <w:r>
+        <w:t>restaurant_data_coords_rating3.csv – file for looking at cleaning</w:t>
+      </w:r>
+      <w:r>
+        <w:t xml:space="preserve"> categories</w:t>
+      </w:r>
+      <w:r>
+        <w:t>, in the Resources folder</w:t>
+      </w:r>
+    </w:p>
+    <w:p>
+      <w:pPr>
+        <w:pStyle w:val="ListParagraph"/>
+        <w:ind w:left="1080"/>
+      </w:pPr>
+    </w:p>
+    <w:p>
+      <w:pPr>
+        <w:pStyle w:val="ListParagraph"/>
+        <w:ind w:left="1080"/>
+      </w:pPr>
+      <w:r>
+        <w:t xml:space="preserve">restaurants_with_county.csv – file generated from the </w:t>
+      </w:r>
+      <w:r>
+        <w:t>Cleaning_Yelp_Data_On_Coordinates3_Calls.ipynb</w:t>
+      </w:r>
+      <w:r>
+        <w:t xml:space="preserve"> file, </w:t>
+      </w:r>
+      <w:r>
+        <w:t>an intermediate file</w:t>
+      </w:r>
+    </w:p>
+    <w:p>
+      <w:pPr>
+        <w:pStyle w:val="ListParagraph"/>
+        <w:ind w:left="1080"/>
+      </w:pPr>
+    </w:p>
+    <w:p>
+      <w:pPr>
+        <w:pStyle w:val="ListParagraph"/>
+        <w:ind w:left="1080"/>
+      </w:pPr>
+      <w:r>
+        <w:t>Restaurants_cleaning_2.csv – file to find categories of cuisines that our group approved of</w:t>
+      </w:r>
+    </w:p>
+    <w:p>
+      <w:pPr>
+        <w:pStyle w:val="ListParagraph"/>
+        <w:ind w:left="1080"/>
+      </w:pPr>
+      <w:r>
+        <w:t>Original Categories.list.xlsx – first pass of categorizing cuisine types</w:t>
+      </w:r>
+    </w:p>
+    <w:p>
+      <w:pPr>
+        <w:pStyle w:val="ListParagraph"/>
+        <w:ind w:left="1080"/>
+      </w:pPr>
+      <w:r>
+        <w:t>Category Lumped.csv -file helped categorize cuisine types</w:t>
+      </w:r>
+    </w:p>
+    <w:p>
+      <w:pPr>
+        <w:pStyle w:val="ListParagraph"/>
+        <w:ind w:left="1080"/>
+      </w:pPr>
+      <w:r>
+        <w:t>Category Lumped2.xlsx – a pass at categorizing cuisine types</w:t>
+      </w:r>
+    </w:p>
+    <w:p>
+      <w:pPr>
+        <w:pStyle w:val="ListParagraph"/>
+        <w:ind w:left="1080"/>
+      </w:pPr>
+    </w:p>
+    <w:p>
+      <w:pPr>
+        <w:pStyle w:val="ListParagraph"/>
+        <w:ind w:left="1080"/>
+      </w:pPr>
+      <w:proofErr w:type="spellStart"/>
+      <w:r>
+        <w:t>Preliminary_Category_Sorting_Lumping_by_Counties.ipynb</w:t>
+      </w:r>
+      <w:proofErr w:type="spellEnd"/>
+      <w:r>
+        <w:t xml:space="preserve"> – pass at cleaning the categories that are unwanted and then creating a list of categories by county by restaurant ratings on final clean data set.</w:t>
+      </w:r>
+    </w:p>
+    <w:p>
+      <w:pPr>
+        <w:pStyle w:val="ListParagraph"/>
+        <w:rPr>
+          <w:b/>
+          <w:bCs/>
+        </w:rPr>
+      </w:pPr>
+    </w:p>
+    <w:p>
+      <w:pPr>
+        <w:pStyle w:val="ListParagraph"/>
+        <w:ind w:left="1080"/>
+      </w:pPr>
+      <w:proofErr w:type="spellStart"/>
+      <w:r>
+        <w:t>Categories.ipynb</w:t>
+      </w:r>
+      <w:proofErr w:type="spellEnd"/>
+      <w:r>
+        <w:t xml:space="preserve"> – file of initial/draft category cleaning, in the Resources folder on master </w:t>
+      </w:r>
+      <w:proofErr w:type="spellStart"/>
+      <w:r>
+        <w:t>github</w:t>
+      </w:r>
+      <w:proofErr w:type="spellEnd"/>
+    </w:p>
+    <w:p>
+      <w:pPr>
+        <w:pStyle w:val="ListParagraph"/>
+        <w:rPr>
+          <w:b/>
+          <w:bCs/>
+        </w:rPr>
+      </w:pPr>
+    </w:p>
+    <w:p>
+      <w:pPr>
+        <w:pStyle w:val="ListParagraph"/>
+      </w:pPr>
+      <w:r>
+        <w:rPr>
+          <w:b/>
+          <w:bCs/>
+        </w:rPr>
+        <w:t xml:space="preserve">       </w:t>
+      </w:r>
+      <w:r>
+        <w:t>Final_Clean_Restaurants.csv – in the Resources folder, the first final cleaned data set</w:t>
+      </w:r>
+    </w:p>
+    <w:p>
+      <w:pPr>
+        <w:ind w:left="1020"/>
+      </w:pPr>
+      <w:proofErr w:type="spellStart"/>
+      <w:r>
+        <w:t>unique_categories_by_county_csv</w:t>
+      </w:r>
+      <w:proofErr w:type="spellEnd"/>
+      <w:r>
+        <w:t xml:space="preserve"> - file was going to be used to find out the unique number of cuisine categories per category, this was generated from the </w:t>
+      </w:r>
+      <w:proofErr w:type="spellStart"/>
+      <w:r>
+        <w:t>Preliminary_Category_Sorting_Lumping_by_Counties.ipynb</w:t>
+      </w:r>
+      <w:proofErr w:type="spellEnd"/>
+      <w:r>
+        <w:t xml:space="preserve"> </w:t>
+      </w:r>
+    </w:p>
+    <w:p>
+      <w:pPr>
+        <w:ind w:left="1020"/>
+      </w:pPr>
+      <w:r>
+        <w:t>unique_categories_by_county_rating3.5&amp;</w:t>
+      </w:r>
+      <w:proofErr w:type="gramStart"/>
+      <w:r>
+        <w:t>up.csv  -</w:t>
+      </w:r>
+      <w:proofErr w:type="gramEnd"/>
+      <w:r>
+        <w:t xml:space="preserve"> </w:t>
+      </w:r>
+      <w:r>
+        <w:t>file w</w:t>
+      </w:r>
+      <w:r>
+        <w:t>as</w:t>
+      </w:r>
+      <w:r>
+        <w:t xml:space="preserve"> going to be used to find out the unique number of </w:t>
+      </w:r>
+      <w:r>
+        <w:t>cuisine</w:t>
+      </w:r>
+      <w:r>
+        <w:t xml:space="preserve"> categories per category, this was generated from the </w:t>
+      </w:r>
+      <w:proofErr w:type="spellStart"/>
+      <w:r>
+        <w:t>Preliminary_Category_Sorting_Lumping_by_Counties.ipynb</w:t>
+      </w:r>
+      <w:proofErr w:type="spellEnd"/>
+    </w:p>
+    <w:p>
+      <w:pPr>
+        <w:ind w:left="1020"/>
+      </w:pPr>
+      <w:r>
+        <w:t>Reanalysis performed in excel to lump categories a different way in excel, file is “cleaned_category_19848.csv” located on the Nat branch</w:t>
+      </w:r>
+    </w:p>
+    <w:p>
+      <w:pPr>
+        <w:ind w:left="1020"/>
+      </w:pPr>
+      <w:r>
+        <w:lastRenderedPageBreak/>
+        <w:t>Appr_cat_list.csv was the file of the final categories after lumping, located on the Nat Branch.</w:t>
+      </w:r>
+    </w:p>
+    <w:p>
+      <w:pPr>
+        <w:pStyle w:val="ListParagraph"/>
+        <w:numPr>
+          <w:ilvl w:val="0"/>
+          <w:numId w:val="1"/>
+        </w:numPr>
+      </w:pPr>
+      <w:r>
+        <w:rPr>
+          <w:b/>
+          <w:bCs/>
+        </w:rPr>
+        <w:t>Data Analysis &amp; Graphing</w:t>
+      </w:r>
+    </w:p>
+    <w:p>
+      <w:pPr>
+        <w:pStyle w:val="ListParagraph"/>
+        <w:ind w:left="1080"/>
+      </w:pPr>
+      <w:proofErr w:type="spellStart"/>
+      <w:r>
+        <w:rPr>
+          <w:rFonts w:ascii="Segoe UI" w:hAnsi="Segoe UI" w:cs="Segoe UI"/>
+          <w:color w:val="24292E"/>
+        </w:rPr>
+        <w:t>Plot_</w:t>
+      </w:r>
+      <w:proofErr w:type="gramStart"/>
+      <w:r>
+        <w:rPr>
+          <w:rFonts w:ascii="Segoe UI" w:hAnsi="Segoe UI" w:cs="Segoe UI"/>
+          <w:color w:val="24292E"/>
+        </w:rPr>
+        <w:t>coord.ipynb</w:t>
+      </w:r>
+      <w:proofErr w:type="spellEnd"/>
+      <w:proofErr w:type="gramEnd"/>
+      <w:r>
+        <w:rPr>
+          <w:rFonts w:ascii="Segoe UI" w:hAnsi="Segoe UI" w:cs="Segoe UI"/>
+          <w:color w:val="24292E"/>
+        </w:rPr>
+        <w:t xml:space="preserve"> </w:t>
+      </w:r>
+      <w:r>
+        <w:rPr>
+          <w:rFonts w:ascii="Segoe UI" w:hAnsi="Segoe UI" w:cs="Segoe UI"/>
+          <w:color w:val="24292E"/>
+        </w:rPr>
+        <w:t xml:space="preserve">Creates scatter plot using </w:t>
+      </w:r>
+      <w:proofErr w:type="spellStart"/>
+      <w:r>
+        <w:rPr>
+          <w:rFonts w:ascii="Segoe UI" w:hAnsi="Segoe UI" w:cs="Segoe UI"/>
+          <w:color w:val="24292E"/>
+        </w:rPr>
+        <w:t>lat</w:t>
+      </w:r>
+      <w:proofErr w:type="spellEnd"/>
+      <w:r>
+        <w:rPr>
+          <w:rFonts w:ascii="Segoe UI" w:hAnsi="Segoe UI" w:cs="Segoe UI"/>
+          <w:color w:val="24292E"/>
+        </w:rPr>
+        <w:t>/</w:t>
+      </w:r>
+      <w:proofErr w:type="spellStart"/>
+      <w:r>
+        <w:rPr>
+          <w:rFonts w:ascii="Segoe UI" w:hAnsi="Segoe UI" w:cs="Segoe UI"/>
+          <w:color w:val="24292E"/>
+        </w:rPr>
+        <w:t>lng</w:t>
+      </w:r>
+      <w:proofErr w:type="spellEnd"/>
+      <w:r>
+        <w:rPr>
+          <w:rFonts w:ascii="Segoe UI" w:hAnsi="Segoe UI" w:cs="Segoe UI"/>
+          <w:color w:val="24292E"/>
+        </w:rPr>
+        <w:t xml:space="preserve"> and total restaurants at each coordinate pair</w:t>
+      </w:r>
+    </w:p>
+    <w:p>
+      <w:pPr>
+        <w:ind w:left="1080"/>
+      </w:pPr>
+      <w:r>
+        <w:t>Pricing_&amp;_</w:t>
+      </w:r>
+      <w:proofErr w:type="spellStart"/>
+      <w:r>
+        <w:t>Ratin</w:t>
+      </w:r>
+      <w:bookmarkStart w:id="0" w:name="_GoBack"/>
+      <w:bookmarkEnd w:id="0"/>
+      <w:r>
+        <w:t>g.ipynb</w:t>
+      </w:r>
+      <w:proofErr w:type="spellEnd"/>
+      <w:r>
+        <w:t xml:space="preserve"> file for analysis on the Final Clean Data Set</w:t>
+      </w:r>
+    </w:p>
+    <w:p>
+      <w:pPr>
+        <w:ind w:left="1080"/>
+      </w:pPr>
+      <w:r>
+        <w:t xml:space="preserve">Restaurantsbyprice.png analysis graph </w:t>
+      </w:r>
+      <w:proofErr w:type="gramStart"/>
+      <w:r>
+        <w:t>over view</w:t>
+      </w:r>
+      <w:proofErr w:type="gramEnd"/>
+      <w:r>
+        <w:t xml:space="preserve"> of the bay area on the Final Clean Data Set</w:t>
+      </w:r>
+    </w:p>
+    <w:p>
+      <w:pPr>
+        <w:ind w:left="1080"/>
+        <w:rPr>
+          <w:rStyle w:val="Strong"/>
         </w:rPr>
       </w:pPr>
       <w:r>
@@ -181,7 +1221,7 @@
           <w:bCs w:val="0"/>
           <w:color w:val="24292E"/>
         </w:rPr>
-        <w:t>restaurant_data_coords.csv</w:t>
+        <w:t xml:space="preserve">Bayarea.mostpop10.png – </w:t>
       </w:r>
       <w:r>
         <w:rPr>
@@ -191,7 +1231,7 @@
           <w:bCs w:val="0"/>
           <w:color w:val="24292E"/>
         </w:rPr>
-        <w:t xml:space="preserve">, located in github master resources folder is an output file </w:t>
+        <w:t>a</w:t>
       </w:r>
       <w:r>
         <w:rPr>
@@ -201,415 +1241,15 @@
           <w:bCs w:val="0"/>
           <w:color w:val="24292E"/>
         </w:rPr>
-        <w:t>of lt&amp;lng spaced 5 miles apart</w:t>
-      </w:r>
-    </w:p>
-    <w:p>
-      <w:pPr>
-        <w:ind w:left="1080"/>
-      </w:pPr>
-      <w:r>
-        <w:t>Hypotenuse theory calls_by_coordinate_radius_4023_testing.ipynb – A test file with Yelp API to see if reduced graphical coordinates and shorter search radius would be better. If on thinks about the geographical coordinates spaced out every 5 miles, then the search radius selected was 2.5 miles and we are getting 78% of bay area coverage when search for the restaurants.</w:t>
-      </w:r>
-    </w:p>
-    <w:p>
-      <w:pPr>
-        <w:ind w:left="1068"/>
-        <w:rPr>
-          <w:rStyle w:val="css-truncate"/>
-          <w:rFonts w:ascii="Segoe UI" w:hAnsi="Segoe UI" w:cs="Segoe UI"/>
-          <w:color w:val="24292E"/>
-          <w:sz w:val="21"/>
-          <w:szCs w:val="21"/>
-        </w:rPr>
-      </w:pPr>
-      <w:r>
-        <w:lastRenderedPageBreak/>
-        <w:t>Hypotenuse theory calls_by_coordinate_radius_5690_testing.ipynb – A test file with Yelp API to see if reduced graphical coordinates and shorter search radius would be better. If on thinks about the geographical coordinates spaced out every 3 miles, then the search radius</w:t>
-      </w:r>
-    </w:p>
-    <w:p>
-      <w:pPr>
-        <w:ind w:left="1068"/>
-      </w:pPr>
-      <w:r>
-        <w:t>grid_coordinates</w:t>
-      </w:r>
-      <w:r>
-        <w:t>2</w:t>
-      </w:r>
-      <w:r>
-        <w:t xml:space="preserve">.csv located in the project-1 master resources folder is an output file showing the bay area lat and lng coordinates spaced </w:t>
-      </w:r>
-      <w:r>
-        <w:t>3</w:t>
-      </w:r>
-      <w:r>
-        <w:t xml:space="preserve"> miles apart</w:t>
-      </w:r>
-    </w:p>
-    <w:p>
-      <w:pPr>
-        <w:ind w:left="348" w:firstLine="720"/>
-      </w:pPr>
-      <w:r>
-        <w:t>calls_by_coord.ipynb - calls by coordinates 3 miles apart with a smaller search radius</w:t>
-      </w:r>
-    </w:p>
-    <w:p>
-      <w:pPr>
-        <w:ind w:left="1080"/>
-      </w:pPr>
-      <w:bookmarkStart w:id="0" w:name="_GoBack"/>
-      <w:bookmarkEnd w:id="0"/>
-      <w:r>
-        <w:t>calls_for_2_coords_rating.ipynb – running code to get back restaurants sorted by ratings to 2 coordinates that were over 1K</w:t>
-      </w:r>
-    </w:p>
-    <w:p>
-      <w:pPr>
-        <w:ind w:left="1080"/>
-      </w:pPr>
-      <w:r>
-        <w:t>calls_by_coord_ver2.ipynb – calls by coordinates 3 miles apart with a reduced radius with updated code for category parameters</w:t>
-      </w:r>
-    </w:p>
-    <w:p>
-      <w:pPr>
-        <w:ind w:left="1080"/>
-        <w:rPr>
-          <w:rStyle w:val="css-truncate"/>
-        </w:rPr>
-      </w:pPr>
-      <w:r>
-        <w:t>calls for_2_cords_rating_ver2.ipynb – running code to get back restaurants sorted by ratings to 2 coordinates that were over 1K</w:t>
-      </w:r>
-    </w:p>
-    <w:p>
-      <w:pPr>
-        <w:pStyle w:val="ListParagraph"/>
+        <w:t>nalysis was performed on Final Clean Restaurants.csv in the Resources git hub file</w:t>
+      </w:r>
+    </w:p>
+    <w:p>
+      <w:pPr>
+        <w:ind w:left="1080"/>
         <w:rPr>
           <w:b/>
           <w:bCs/>
-        </w:rPr>
-      </w:pPr>
-    </w:p>
-    <w:p>
-      <w:pPr>
-        <w:pStyle w:val="ListParagraph"/>
-        <w:numPr>
-          <w:ilvl w:val="0"/>
-          <w:numId w:val="1"/>
-        </w:numPr>
-        <w:rPr>
-          <w:b/>
-          <w:bCs/>
-        </w:rPr>
-      </w:pPr>
-      <w:r>
-        <w:rPr>
-          <w:b/>
-          <w:bCs/>
-        </w:rPr>
-        <w:t>Data Cleaning</w:t>
-      </w:r>
-    </w:p>
-    <w:p>
-      <w:pPr>
-        <w:pStyle w:val="ListParagraph"/>
-        <w:ind w:left="1080"/>
-      </w:pPr>
-      <w:r>
-        <w:t>Merged_zip.csv file, was the output from the first merge in coordinates 2 data set</w:t>
-      </w:r>
-    </w:p>
-    <w:p>
-      <w:pPr>
-        <w:pStyle w:val="ListParagraph"/>
-        <w:ind w:left="1080"/>
-      </w:pPr>
-    </w:p>
-    <w:p>
-      <w:pPr>
-        <w:pStyle w:val="ListParagraph"/>
-        <w:ind w:left="1080"/>
-      </w:pPr>
-      <w:r>
-        <w:t xml:space="preserve">Cleaning_Yelp_Data_On_Coodinates_2.ipynb First Pass at Cleaning with Coordinates 2 Data set, which  was supposed to be prep for cleaning  Coordinate 3 Data Set, the final Yelp API. </w:t>
-      </w:r>
-    </w:p>
-    <w:p>
-      <w:pPr>
-        <w:pStyle w:val="ListParagraph"/>
-        <w:ind w:left="1080"/>
-      </w:pPr>
-    </w:p>
-    <w:p>
-      <w:pPr>
-        <w:pStyle w:val="ListParagraph"/>
-        <w:ind w:left="1080"/>
-      </w:pPr>
-      <w:r>
-        <w:t xml:space="preserve">Zip_of_9_counties.csv – starting file of bay area counties, and zip codes to use in the </w:t>
-      </w:r>
-      <w:r>
-        <w:t>Cleaning_Yelp_Data_on_</w:t>
-      </w:r>
-      <w:r>
-        <w:t>Coordinates3_Calls</w:t>
-      </w:r>
-      <w:r>
-        <w:t>.ipynb in the resources folder in github master</w:t>
-      </w:r>
-    </w:p>
-    <w:p>
-      <w:pPr>
-        <w:pStyle w:val="ListParagraph"/>
-        <w:ind w:left="1080"/>
-      </w:pPr>
-    </w:p>
-    <w:p>
-      <w:pPr>
-        <w:pStyle w:val="ListParagraph"/>
-        <w:ind w:left="1080"/>
-      </w:pPr>
-      <w:r>
-        <w:t>Cleaning_Yelp_Data_On_Coordinates3_Calls.ipyn</w:t>
-      </w:r>
-      <w:r>
-        <w:t>b</w:t>
-      </w:r>
-      <w:r>
-        <w:t xml:space="preserve"> cleaning notebook</w:t>
-      </w:r>
-    </w:p>
-    <w:p>
-      <w:pPr>
-        <w:pStyle w:val="ListParagraph"/>
-        <w:ind w:left="1080"/>
-      </w:pPr>
-    </w:p>
-    <w:p>
-      <w:pPr>
-        <w:pStyle w:val="ListParagraph"/>
-        <w:ind w:left="1080"/>
-      </w:pPr>
-      <w:r>
-        <w:t>Cleaned_zip.csv – Final Clean Bay Area Zip Codes to merge with the data set to get the bay area counties on the data table by matching with their zip codes, an output from Cleaning_Yelp_Data_On_Coordinates3_Calls.ipyn</w:t>
-      </w:r>
-    </w:p>
-    <w:p>
-      <w:pPr>
-        <w:pStyle w:val="ListParagraph"/>
-        <w:ind w:left="1080"/>
-      </w:pPr>
-    </w:p>
-    <w:p>
-      <w:pPr>
-        <w:pStyle w:val="ListParagraph"/>
-        <w:ind w:left="1080"/>
-      </w:pPr>
-      <w:r>
-        <w:t>Cleaning_Yelp_Data_On_Coordinates3_Calls.ipyn</w:t>
-      </w:r>
-      <w:r>
-        <w:t>b</w:t>
-      </w:r>
-      <w:r>
-        <w:t>. Final version of cleaning for Coordinates 3 Data Set (final data set)</w:t>
-      </w:r>
-    </w:p>
-    <w:p>
-      <w:pPr>
-        <w:pStyle w:val="ListParagraph"/>
-        <w:ind w:left="1080"/>
-      </w:pPr>
-    </w:p>
-    <w:p>
-      <w:pPr>
-        <w:pStyle w:val="ListParagraph"/>
-        <w:ind w:left="1080"/>
-      </w:pPr>
-      <w:r>
-        <w:t xml:space="preserve">Cleaning_2.csv, located in the github project-1 master resources file was an output file used in </w:t>
-      </w:r>
-      <w:r>
-        <w:t>Cleaning_Yelp_Data_On_Coordinates3_Calls.ipynb</w:t>
-      </w:r>
-      <w:r>
-        <w:t xml:space="preserve"> to merge with counties_by_zip.csv file</w:t>
-      </w:r>
-    </w:p>
-    <w:p>
-      <w:pPr>
-        <w:pStyle w:val="ListParagraph"/>
-        <w:ind w:left="1080"/>
-      </w:pPr>
-    </w:p>
-    <w:p>
-      <w:pPr>
-        <w:pStyle w:val="ListParagraph"/>
-        <w:ind w:left="1080"/>
-      </w:pPr>
-      <w:r>
-        <w:t>Restaurants_cleaning_2.csv – file to find categories of cuisines that our group approved of</w:t>
-      </w:r>
-    </w:p>
-    <w:p>
-      <w:pPr>
-        <w:pStyle w:val="ListParagraph"/>
-        <w:ind w:left="1080"/>
-      </w:pPr>
-      <w:r>
-        <w:t>Original Categories.list.xlsx – first pass of categorizing cuisine types</w:t>
-      </w:r>
-    </w:p>
-    <w:p>
-      <w:pPr>
-        <w:pStyle w:val="ListParagraph"/>
-        <w:ind w:left="1080"/>
-      </w:pPr>
-      <w:r>
-        <w:t>Category Lumped.csv -file helped categorize cuisine types</w:t>
-      </w:r>
-    </w:p>
-    <w:p>
-      <w:pPr>
-        <w:pStyle w:val="ListParagraph"/>
-        <w:ind w:left="1080"/>
-      </w:pPr>
-      <w:r>
-        <w:t>Category Lumped2.xlsx – a pass at categorizing cuisine types</w:t>
-      </w:r>
-    </w:p>
-    <w:p>
-      <w:pPr>
-        <w:pStyle w:val="ListParagraph"/>
-        <w:ind w:left="1080"/>
-      </w:pPr>
-    </w:p>
-    <w:p>
-      <w:pPr>
-        <w:pStyle w:val="ListParagraph"/>
-        <w:ind w:left="1080"/>
-      </w:pPr>
-      <w:r>
-        <w:t>Categories.ipynb – file of initia</w:t>
-      </w:r>
-      <w:r>
-        <w:t>l/draft</w:t>
-      </w:r>
-      <w:r>
-        <w:t xml:space="preserve"> category cleaning, in the Resources folder on master</w:t>
-      </w:r>
-      <w:r>
-        <w:t xml:space="preserve"> github</w:t>
-      </w:r>
-    </w:p>
-    <w:p>
-      <w:pPr>
-        <w:pStyle w:val="ListParagraph"/>
-        <w:ind w:left="1080"/>
-      </w:pPr>
-    </w:p>
-    <w:p>
-      <w:pPr>
-        <w:pStyle w:val="ListParagraph"/>
-        <w:ind w:left="1080"/>
-      </w:pPr>
-      <w:r>
-        <w:t>Preliminary_Category_Sorting_Lumping_by_Counties.ipynb – pass at cleaning the categories that are unwanted and then creating a list of categories by county by restaurant ratings on final clean data set.</w:t>
-      </w:r>
-    </w:p>
-    <w:p>
-      <w:pPr>
-        <w:pStyle w:val="ListParagraph"/>
-        <w:rPr>
-          <w:b/>
-          <w:bCs/>
-        </w:rPr>
-      </w:pPr>
-    </w:p>
-    <w:p>
-      <w:pPr>
-        <w:pStyle w:val="ListParagraph"/>
-      </w:pPr>
-      <w:r>
-        <w:rPr>
-          <w:b/>
-          <w:bCs/>
-        </w:rPr>
-        <w:t xml:space="preserve">       </w:t>
-      </w:r>
-      <w:r>
-        <w:t>Final_Clean_Restaurants.csv – in the Resources folder, is the first final cleaned data set</w:t>
-      </w:r>
-    </w:p>
-    <w:p>
-      <w:pPr>
-        <w:rPr>
-          <w:b/>
-          <w:bCs/>
-        </w:rPr>
-      </w:pPr>
-    </w:p>
-    <w:p>
-      <w:pPr>
-        <w:pStyle w:val="ListParagraph"/>
-        <w:numPr>
-          <w:ilvl w:val="0"/>
-          <w:numId w:val="1"/>
-        </w:numPr>
-      </w:pPr>
-      <w:r>
-        <w:rPr>
-          <w:b/>
-          <w:bCs/>
-        </w:rPr>
-        <w:t>Data Analysis &amp; Graphing</w:t>
-      </w:r>
-    </w:p>
-    <w:p>
-      <w:pPr>
-        <w:pStyle w:val="ListParagraph"/>
-        <w:ind w:left="1080"/>
-      </w:pPr>
-      <w:r>
-        <w:rPr>
-          <w:rFonts w:ascii="Segoe UI" w:hAnsi="Segoe UI" w:cs="Segoe UI"/>
-          <w:color w:val="24292E"/>
-        </w:rPr>
-        <w:t xml:space="preserve">Plot_coord.ipynb </w:t>
-      </w:r>
-      <w:r>
-        <w:rPr>
-          <w:rFonts w:ascii="Segoe UI" w:hAnsi="Segoe UI" w:cs="Segoe UI"/>
-          <w:color w:val="24292E"/>
-        </w:rPr>
-        <w:t>Creates scatter plot using lat/lng and total restaurants at each coordinate pair</w:t>
-      </w:r>
-    </w:p>
-    <w:p>
-      <w:pPr>
-        <w:ind w:left="1080"/>
-      </w:pPr>
-      <w:r>
-        <w:t>Pricing_&amp;_Rating.ipynb file for analysis on the Final Clean Data Set</w:t>
-      </w:r>
-    </w:p>
-    <w:p>
-      <w:pPr>
-        <w:ind w:left="1080"/>
-      </w:pPr>
-      <w:r>
-        <w:t>Restaurantsbyprice.png analysis graph over view of the bay area on the Final Clean Data Set</w:t>
-      </w:r>
-    </w:p>
-    <w:p>
-      <w:pPr>
-        <w:ind w:left="1080"/>
-        <w:rPr>
-          <w:rStyle w:val="Strong"/>
         </w:rPr>
       </w:pPr>
       <w:r>
@@ -620,45 +1260,6 @@
           <w:bCs w:val="0"/>
           <w:color w:val="24292E"/>
         </w:rPr>
-        <w:t xml:space="preserve">Bayarea.mostpop10.png – </w:t>
-      </w:r>
-      <w:r>
-        <w:rPr>
-          <w:rStyle w:val="Strong"/>
-          <w:rFonts w:ascii="Segoe UI" w:hAnsi="Segoe UI" w:cs="Segoe UI"/>
-          <w:b w:val="0"/>
-          <w:bCs w:val="0"/>
-          <w:color w:val="24292E"/>
-        </w:rPr>
-        <w:t>a</w:t>
-      </w:r>
-      <w:r>
-        <w:rPr>
-          <w:rStyle w:val="Strong"/>
-          <w:rFonts w:ascii="Segoe UI" w:hAnsi="Segoe UI" w:cs="Segoe UI"/>
-          <w:b w:val="0"/>
-          <w:bCs w:val="0"/>
-          <w:color w:val="24292E"/>
-        </w:rPr>
-        <w:t>nalysis was performed on Final Clean Restaurants.csv in the Resources git hub file</w:t>
-      </w:r>
-    </w:p>
-    <w:p>
-      <w:pPr>
-        <w:ind w:left="1080"/>
-        <w:rPr>
-          <w:b/>
-          <w:bCs/>
-        </w:rPr>
-      </w:pPr>
-      <w:r>
-        <w:rPr>
-          <w:rStyle w:val="Strong"/>
-          <w:rFonts w:ascii="Segoe UI" w:hAnsi="Segoe UI" w:cs="Segoe UI"/>
-          <w:b w:val="0"/>
-          <w:bCs w:val="0"/>
-          <w:color w:val="24292E"/>
-        </w:rPr>
         <w:t>Bayarea_piechart.mostpop10.png – Analysis performed on Final Clean Restaurants.csv</w:t>
       </w:r>
     </w:p>
@@ -675,15 +1276,91 @@
     </w:p>
     <w:p>
       <w:pPr>
+        <w:ind w:left="1020" w:firstLine="48"/>
+      </w:pPr>
+      <w:r>
+        <w:t xml:space="preserve">County_graphs.pptx on Nat Branch – county graphs generated of a reanalysis performed </w:t>
+      </w:r>
+      <w:proofErr w:type="gramStart"/>
+      <w:r>
+        <w:t>in  excel</w:t>
+      </w:r>
+      <w:proofErr w:type="gramEnd"/>
+      <w:r>
+        <w:t xml:space="preserve">, “cleaned_category_19848.csv”. This file </w:t>
+      </w:r>
+      <w:proofErr w:type="gramStart"/>
+      <w:r>
+        <w:t>is located in</w:t>
+      </w:r>
+      <w:proofErr w:type="gramEnd"/>
+      <w:r>
+        <w:t xml:space="preserve"> Nat branch</w:t>
+      </w:r>
+    </w:p>
+    <w:p>
+      <w:pPr>
+        <w:ind w:left="1020"/>
+      </w:pPr>
+      <w:r>
+        <w:t xml:space="preserve">Much of the graphing </w:t>
+      </w:r>
+      <w:r>
+        <w:t xml:space="preserve">was performed in </w:t>
+      </w:r>
+      <w:proofErr w:type="spellStart"/>
+      <w:r>
+        <w:t>Nats</w:t>
+      </w:r>
+      <w:proofErr w:type="spellEnd"/>
+      <w:r>
+        <w:t xml:space="preserve"> </w:t>
+      </w:r>
+      <w:proofErr w:type="spellStart"/>
+      <w:r>
+        <w:t>brach</w:t>
+      </w:r>
+      <w:proofErr w:type="spellEnd"/>
+      <w:r>
+        <w:t xml:space="preserve">: a bar graph, a </w:t>
+      </w:r>
+      <w:proofErr w:type="spellStart"/>
+      <w:r>
+        <w:t>bell_curve</w:t>
+      </w:r>
+      <w:proofErr w:type="spellEnd"/>
+      <w:r>
+        <w:t xml:space="preserve"> of </w:t>
+      </w:r>
+      <w:proofErr w:type="spellStart"/>
+      <w:r>
+        <w:t>raitings</w:t>
+      </w:r>
+      <w:proofErr w:type="spellEnd"/>
+      <w:r>
+        <w:t xml:space="preserve">, </w:t>
+      </w:r>
+      <w:proofErr w:type="gramStart"/>
+      <w:r>
+        <w:t>box  whisker</w:t>
+      </w:r>
+      <w:proofErr w:type="gramEnd"/>
+      <w:r>
+        <w:t xml:space="preserve">, county analysis, etc. either off the Final Cleaned Data or  off the </w:t>
+      </w:r>
+      <w:proofErr w:type="spellStart"/>
+      <w:r>
+        <w:t>cleaned_category</w:t>
+      </w:r>
+      <w:proofErr w:type="spellEnd"/>
+      <w:r>
+        <w:t xml:space="preserve"> 19484.csv file (located in Nat branch_</w:t>
+      </w:r>
+    </w:p>
+    <w:p>
+      <w:pPr>
         <w:ind w:left="720"/>
       </w:pPr>
-      <w:r>
-        <w:rPr>
-          <w:b/>
-          <w:bCs/>
-        </w:rPr>
-        <w:t xml:space="preserve">       </w:t>
-      </w:r>
     </w:p>
     <w:p/>
     <w:p>

</xml_diff>

<commit_message>
Road map to our files
</commit_message>
<xml_diff>
--- a/RoadMap.docx
+++ b/RoadMap.docx
@@ -4,44 +4,30 @@
   <w:body>
     <w:p>
       <w:r>
-        <w:t xml:space="preserve">Roadmap of files on </w:t>
-      </w:r>
-      <w:proofErr w:type="spellStart"/>
-      <w:r>
-        <w:t>Github</w:t>
-      </w:r>
-      <w:proofErr w:type="spellEnd"/>
-      <w:r>
-        <w:t xml:space="preserve"> </w:t>
-      </w:r>
-      <w:proofErr w:type="spellStart"/>
-      <w:r>
-        <w:t>RePo</w:t>
-      </w:r>
-      <w:proofErr w:type="spellEnd"/>
+        <w:t>Roadmap of files on Git</w:t>
+      </w:r>
+      <w:r>
+        <w:t>H</w:t>
+      </w:r>
+      <w:r>
+        <w:t>ub Re</w:t>
+      </w:r>
+      <w:r>
+        <w:t>p</w:t>
+      </w:r>
+      <w:r>
+        <w:t>o</w:t>
+      </w:r>
+      <w:r>
+        <w:t>sitory</w:t>
+      </w:r>
       <w:r>
         <w:t xml:space="preserve"> for Foodies – Project 1 </w:t>
       </w:r>
     </w:p>
     <w:p>
       <w:r>
-        <w:t xml:space="preserve">Group Members: Carly Russell, </w:t>
-      </w:r>
-      <w:proofErr w:type="spellStart"/>
-      <w:r>
-        <w:t>Loba</w:t>
-      </w:r>
-      <w:proofErr w:type="spellEnd"/>
-      <w:r>
-        <w:t xml:space="preserve"> </w:t>
-      </w:r>
-      <w:proofErr w:type="spellStart"/>
-      <w:r>
-        <w:t>Quasem</w:t>
-      </w:r>
-      <w:proofErr w:type="spellEnd"/>
-      <w:r>
-        <w:t xml:space="preserve">, Phillip Choi, </w:t>
+        <w:t xml:space="preserve">Group Members: Carly Russell, Loba Quasem, Phillip Choi, </w:t>
       </w:r>
       <w:r>
         <w:t xml:space="preserve">Natalie </w:t>
@@ -97,7 +83,13 @@
         <w:t xml:space="preserve"> to</w:t>
       </w:r>
       <w:r>
-        <w:t xml:space="preserve"> find the cities in the bay area, and us</w:t>
+        <w:t xml:space="preserve"> find the cities in the bay area, and </w:t>
+      </w:r>
+      <w:r>
+        <w:t xml:space="preserve">help </w:t>
+      </w:r>
+      <w:r>
+        <w:t>us</w:t>
       </w:r>
       <w:r>
         <w:t xml:space="preserve"> </w:t>
@@ -170,32 +162,13 @@
         <w:t xml:space="preserve"> –first Yelp API calls were performed by city</w:t>
       </w:r>
       <w:r>
-        <w:t xml:space="preserve"> (L</w:t>
-      </w:r>
-      <w:r>
-        <w:t xml:space="preserve">ocated in the API Calls Folder </w:t>
-      </w:r>
-      <w:r>
-        <w:t>– Please reference the Read Me Folder for information and output files)</w:t>
-      </w:r>
-    </w:p>
-    <w:p>
-      <w:pPr>
-        <w:ind w:left="1080"/>
-      </w:pPr>
-      <w:proofErr w:type="spellStart"/>
-      <w:r>
-        <w:t>calls_by_city_ratings.ipynb</w:t>
-      </w:r>
-      <w:proofErr w:type="spellEnd"/>
-      <w:r>
-        <w:t xml:space="preserve"> – Yelp API calls performed by city, sorted by ratings since each query call could only give 1000 results back, thought we had data we were going to use, yet we had the cities we called for not localized to the bay area </w:t>
-      </w:r>
-      <w:r>
-        <w:t>(L</w:t>
-      </w:r>
-      <w:r>
-        <w:t>ocated in the API Calls Folder – Please reference the Read Me Folder for information and output files)</w:t>
+        <w:t xml:space="preserve"> (Located in the API Calls Folder – Please reference the </w:t>
+      </w:r>
+      <w:r>
+        <w:t>README info</w:t>
+      </w:r>
+      <w:r>
+        <w:t>rmation and output files)</w:t>
       </w:r>
     </w:p>
     <w:p>
@@ -216,54 +189,60 @@
         <w:t xml:space="preserve"> Yelp queries</w:t>
       </w:r>
       <w:r>
+        <w:t xml:space="preserve"> (Located in the API Calls Folder – Please reference the </w:t>
+      </w:r>
+      <w:r>
+        <w:t>README</w:t>
+      </w:r>
+      <w:r>
+        <w:t xml:space="preserve"> Folder for information and output files)</w:t>
+      </w:r>
+    </w:p>
+    <w:p>
+      <w:pPr>
+        <w:ind w:left="1080"/>
+      </w:pPr>
+      <w:proofErr w:type="spellStart"/>
+      <w:r>
+        <w:t>calls_by_</w:t>
+      </w:r>
+      <w:proofErr w:type="gramStart"/>
+      <w:r>
+        <w:t>zip.ipynb</w:t>
+      </w:r>
+      <w:proofErr w:type="spellEnd"/>
+      <w:proofErr w:type="gramEnd"/>
+      <w:r>
         <w:t xml:space="preserve"> </w:t>
       </w:r>
       <w:r>
-        <w:t>(Located in the API Calls Folder – Please reference the Read Me Folder for information and output files)</w:t>
-      </w:r>
-    </w:p>
-    <w:p>
-      <w:pPr>
-        <w:ind w:left="1080"/>
-      </w:pPr>
-      <w:proofErr w:type="spellStart"/>
-      <w:r>
-        <w:t>calls_by_</w:t>
+        <w:t>– Yelp search by zip code</w:t>
+      </w:r>
+      <w:r>
+        <w:t xml:space="preserve"> (Located in the API Calls Folder – Please reference the </w:t>
+      </w:r>
+      <w:r>
+        <w:t>README</w:t>
+      </w:r>
+      <w:r>
+        <w:t xml:space="preserve"> Folder for information and output files)</w:t>
+      </w:r>
+    </w:p>
+    <w:p>
+      <w:pPr>
+        <w:ind w:left="1068"/>
+      </w:pPr>
+      <w:proofErr w:type="spellStart"/>
+      <w:r>
+        <w:t>coordinates_</w:t>
       </w:r>
       <w:proofErr w:type="gramStart"/>
       <w:r>
-        <w:t>zip.ipynb</w:t>
+        <w:t>grid.ipynb</w:t>
       </w:r>
       <w:proofErr w:type="spellEnd"/>
       <w:proofErr w:type="gramEnd"/>
       <w:r>
-        <w:t xml:space="preserve"> </w:t>
-      </w:r>
-      <w:r>
-        <w:t>– Yelp search by zip code</w:t>
-      </w:r>
-      <w:r>
-        <w:t xml:space="preserve"> </w:t>
-      </w:r>
-      <w:r>
-        <w:t>(Located in the API Calls Folder – Please reference the Read Me Folder for information and output files)</w:t>
-      </w:r>
-    </w:p>
-    <w:p>
-      <w:pPr>
-        <w:ind w:left="1068"/>
-      </w:pPr>
-      <w:proofErr w:type="spellStart"/>
-      <w:r>
-        <w:t>coordinates_</w:t>
-      </w:r>
-      <w:proofErr w:type="gramStart"/>
-      <w:r>
-        <w:t>grid.ipynb</w:t>
-      </w:r>
-      <w:proofErr w:type="spellEnd"/>
-      <w:proofErr w:type="gramEnd"/>
-      <w:r>
         <w:t xml:space="preserve"> is a </w:t>
       </w:r>
       <w:proofErr w:type="spellStart"/>
@@ -305,10 +284,13 @@
         <w:t xml:space="preserve"> spaces every 5 miles, the second every 3 miles.</w:t>
       </w:r>
       <w:r>
-        <w:t xml:space="preserve"> </w:t>
-      </w:r>
-      <w:r>
-        <w:t>(Located in the API Calls Folder – Please reference the Read Me Folder for information and output files)</w:t>
+        <w:t xml:space="preserve"> (Located in the API Calls Folder – Please reference the R</w:t>
+      </w:r>
+      <w:r>
+        <w:t>EADME</w:t>
+      </w:r>
+      <w:r>
+        <w:t xml:space="preserve"> Folder for information and output files)</w:t>
       </w:r>
     </w:p>
     <w:p>
@@ -337,10 +319,13 @@
         <w:t xml:space="preserve"> search radius, query return is a sorted results from YELP</w:t>
       </w:r>
       <w:r>
-        <w:t xml:space="preserve">. </w:t>
-      </w:r>
-      <w:r>
-        <w:t>(Located in the API Calls Folder – Please reference the Read Me Folder for information and output files)</w:t>
+        <w:t xml:space="preserve">. (Located in the API Calls Folder – Please reference the </w:t>
+      </w:r>
+      <w:r>
+        <w:t>README</w:t>
+      </w:r>
+      <w:r>
+        <w:t xml:space="preserve"> Folder for information and output files)</w:t>
       </w:r>
     </w:p>
     <w:p>
@@ -356,7 +341,25 @@
       </w:r>
       <w:proofErr w:type="gramEnd"/>
       <w:r>
-        <w:t xml:space="preserve"> – A test file with Yelp API to see if reduced graphical coordinates and shorter search radius would be better. If on thinks about the geographical coordinates spaced out every 5 miles, then the search radius selected was 2.5 miles and we are getting 78% of bay area coverage when search for the restaurants.</w:t>
+        <w:t xml:space="preserve"> – A test file with Yelp API to see if reduced graphical coordinates and shorter search radius would be better. If on</w:t>
+      </w:r>
+      <w:r>
+        <w:t>e</w:t>
+      </w:r>
+      <w:r>
+        <w:t xml:space="preserve"> thinks about the geographical coordinates spaced out every 5 miles, then the search radius selected was 2.5 miles and </w:t>
+      </w:r>
+      <w:r>
+        <w:t xml:space="preserve">covering </w:t>
+      </w:r>
+      <w:r>
+        <w:t xml:space="preserve">78% of bay area </w:t>
+      </w:r>
+      <w:r>
+        <w:t>while the search went on</w:t>
+      </w:r>
+      <w:r>
+        <w:t xml:space="preserve"> for the restaurants.</w:t>
       </w:r>
       <w:r>
         <w:t xml:space="preserve"> (Located in the Test API Calls Folder)</w:t>
@@ -390,136 +393,140 @@
         <w:t xml:space="preserve"> thinks about the geographical coordinates spaced out every 3 miles</w:t>
       </w:r>
       <w:r>
-        <w:t xml:space="preserve">, then we want to get all restaurants in coordinate grid rectangular spacing with minimum restaurant </w:t>
-      </w:r>
+        <w:t>, then we want to g</w:t>
+      </w:r>
+      <w:r>
+        <w:t>rab</w:t>
+      </w:r>
+      <w:r>
+        <w:t xml:space="preserve"> all restaurants in </w:t>
+      </w:r>
+      <w:r>
+        <w:t xml:space="preserve">the </w:t>
+      </w:r>
+      <w:r>
+        <w:t>coordinate grid rectangular spacing with minimum restaurant duplicates returned, in order to reduce</w:t>
+      </w:r>
+      <w:r>
+        <w:t xml:space="preserve"> </w:t>
+      </w:r>
+      <w:r>
+        <w:t>the number of API calls over 1K.</w:t>
+      </w:r>
+      <w:r>
+        <w:t xml:space="preserve"> (Located in the Test API Calls Folder)</w:t>
+      </w:r>
+    </w:p>
+    <w:p>
+      <w:pPr>
+        <w:ind w:left="1068"/>
+      </w:pPr>
+      <w:r>
+        <w:tab/>
+      </w:r>
+      <w:proofErr w:type="gramStart"/>
+      <w:r>
+        <w:t>Half way</w:t>
+      </w:r>
+      <w:proofErr w:type="gramEnd"/>
+      <w:r>
+        <w:t xml:space="preserve"> between 3 miles = 1.5</w:t>
+      </w:r>
+    </w:p>
+    <w:p>
+      <w:pPr>
+        <w:ind w:left="1068"/>
+      </w:pPr>
+      <w:r>
+        <w:tab/>
+      </w:r>
+      <w:proofErr w:type="gramStart"/>
+      <w:r>
+        <w:t>1.5  =</w:t>
+      </w:r>
+      <w:proofErr w:type="gramEnd"/>
+      <w:r>
+        <w:t xml:space="preserve"> y</w:t>
+      </w:r>
+    </w:p>
+    <w:p>
+      <w:pPr>
+        <w:ind w:left="1068"/>
+      </w:pPr>
       <w:r>
         <w:lastRenderedPageBreak/>
-        <w:t xml:space="preserve">duplicates returned, in order to </w:t>
+        <w:t xml:space="preserve">       Y^2 + Y^2 = r^2</w:t>
+      </w:r>
+    </w:p>
+    <w:p>
+      <w:pPr>
+        <w:ind w:left="1440"/>
+        <w:rPr>
+          <w:rStyle w:val="css-truncate"/>
+        </w:rPr>
+      </w:pPr>
+      <w:r>
+        <w:t>Whereby, r will give the search radius of returning all restaurants in a geocoordinate block while minimizing duplicates.</w:t>
+      </w:r>
+    </w:p>
+    <w:p>
+      <w:pPr>
+        <w:ind w:left="1068"/>
+      </w:pPr>
+      <w:proofErr w:type="spellStart"/>
+      <w:r>
+        <w:t>calls_by_</w:t>
       </w:r>
       <w:proofErr w:type="gramStart"/>
       <w:r>
-        <w:t>reduced</w:t>
-      </w:r>
+        <w:t>coord.ipynb</w:t>
+      </w:r>
+      <w:proofErr w:type="spellEnd"/>
       <w:proofErr w:type="gramEnd"/>
       <w:r>
-        <w:t xml:space="preserve"> the number of API calls over 1K.</w:t>
+        <w:t xml:space="preserve"> - calls by coordinates 3 miles apart with a smaller search radius</w:t>
+      </w:r>
+      <w:r>
+        <w:t xml:space="preserve"> (Located in the API Calls Folder – Please reference the </w:t>
+      </w:r>
+      <w:r>
+        <w:t>README</w:t>
       </w:r>
       <w:r>
         <w:t xml:space="preserve"> </w:t>
       </w:r>
-      <w:r>
-        <w:t>(Located in the Test API Calls Folder)</w:t>
-      </w:r>
-    </w:p>
-    <w:p>
-      <w:pPr>
-        <w:ind w:left="1068"/>
-      </w:pPr>
-      <w:r>
-        <w:tab/>
+      <w:proofErr w:type="spellStart"/>
+      <w:r>
+        <w:t>Foldcitieser</w:t>
+      </w:r>
+      <w:proofErr w:type="spellEnd"/>
+      <w:r>
+        <w:t xml:space="preserve"> for information and output files)</w:t>
+      </w:r>
+    </w:p>
+    <w:p>
+      <w:pPr>
+        <w:ind w:left="1080"/>
+      </w:pPr>
+      <w:r>
+        <w:t>calls_for_2_coords_</w:t>
       </w:r>
       <w:proofErr w:type="gramStart"/>
       <w:r>
-        <w:t>Half way</w:t>
+        <w:t>rating.ipynb</w:t>
       </w:r>
       <w:proofErr w:type="gramEnd"/>
       <w:r>
-        <w:t xml:space="preserve"> between 3 miles = 1.5</w:t>
-      </w:r>
-    </w:p>
-    <w:p>
-      <w:pPr>
-        <w:ind w:left="1068"/>
-      </w:pPr>
-      <w:r>
-        <w:tab/>
-      </w:r>
-      <w:proofErr w:type="gramStart"/>
-      <w:r>
-        <w:t>1.5  =</w:t>
-      </w:r>
-      <w:proofErr w:type="gramEnd"/>
-      <w:r>
-        <w:t xml:space="preserve"> y</w:t>
-      </w:r>
-    </w:p>
-    <w:p>
-      <w:pPr>
-        <w:ind w:left="1068"/>
-      </w:pPr>
-      <w:r>
-        <w:t xml:space="preserve">       Y^2 + Y^2 = r^2</w:t>
-      </w:r>
-    </w:p>
-    <w:p>
-      <w:pPr>
-        <w:ind w:left="1440"/>
-        <w:rPr>
-          <w:rStyle w:val="css-truncate"/>
-        </w:rPr>
-      </w:pPr>
-      <w:r>
-        <w:t>Whereby, r will give the search radius of returning all restaurants in a geocoordinate block while minimizing duplicates.</w:t>
-      </w:r>
-    </w:p>
-    <w:p>
-      <w:pPr>
-        <w:ind w:left="1068"/>
-      </w:pPr>
-      <w:proofErr w:type="spellStart"/>
-      <w:r>
-        <w:t>calls_by_</w:t>
-      </w:r>
-      <w:proofErr w:type="gramStart"/>
-      <w:r>
-        <w:t>coord.ipynb</w:t>
-      </w:r>
-      <w:proofErr w:type="spellEnd"/>
-      <w:proofErr w:type="gramEnd"/>
-      <w:r>
-        <w:t xml:space="preserve"> - calls by coordinates 3 miles apart with a smaller search radius</w:t>
-      </w:r>
-      <w:r>
-        <w:t xml:space="preserve"> </w:t>
-      </w:r>
-      <w:r>
-        <w:t xml:space="preserve">(Located in the API Calls Folder – Please reference the Read Me </w:t>
-      </w:r>
-      <w:proofErr w:type="spellStart"/>
-      <w:r>
-        <w:t>Fold</w:t>
-      </w:r>
-      <w:r>
-        <w:t>cities</w:t>
-      </w:r>
-      <w:r>
-        <w:t>er</w:t>
-      </w:r>
-      <w:proofErr w:type="spellEnd"/>
-      <w:r>
-        <w:t xml:space="preserve"> for information and output files)</w:t>
-      </w:r>
-    </w:p>
-    <w:p>
-      <w:pPr>
-        <w:ind w:left="1080"/>
-      </w:pPr>
-      <w:r>
-        <w:t>calls_for_2_coords_</w:t>
-      </w:r>
-      <w:proofErr w:type="gramStart"/>
-      <w:r>
-        <w:t>rating.ipynb</w:t>
-      </w:r>
-      <w:proofErr w:type="gramEnd"/>
-      <w:r>
         <w:t xml:space="preserve"> – running code to get back restaurants sorted by ratings to 2 coordinates that were over 1K</w:t>
       </w:r>
       <w:r>
-        <w:t xml:space="preserve"> </w:t>
-      </w:r>
-      <w:r>
-        <w:t>(Located in the API Calls Folder – Please reference the Read Me Folder for information and output files)</w:t>
+        <w:t xml:space="preserve"> (Located in the API Calls Folder – Please reference the </w:t>
+      </w:r>
+      <w:r>
+        <w:t>README</w:t>
+      </w:r>
+      <w:r>
+        <w:t xml:space="preserve"> Folder for information and output files)</w:t>
       </w:r>
     </w:p>
     <w:p>
@@ -530,10 +537,13 @@
         <w:t>calls_by_coord_ver2.ipynb – calls by coordinates 3 miles apart with a reduced radius with updated code for category parameters</w:t>
       </w:r>
       <w:r>
-        <w:t xml:space="preserve"> </w:t>
-      </w:r>
-      <w:r>
-        <w:t>(Located in the API Calls Folder – Please reference the Read Me Folder for information and output files)</w:t>
+        <w:t xml:space="preserve"> (Located in the API Calls Folder – Please reference the </w:t>
+      </w:r>
+      <w:r>
+        <w:t>README</w:t>
+      </w:r>
+      <w:r>
+        <w:t xml:space="preserve"> Folder for information and output files)</w:t>
       </w:r>
     </w:p>
     <w:p>
@@ -594,6 +604,9 @@
       </w:r>
       <w:proofErr w:type="gramEnd"/>
       <w:r>
+        <w:t>,</w:t>
+      </w:r>
+      <w:r>
         <w:t xml:space="preserve"> First Pass at Cleaning with Coordinates 2 Data set, which  was supposed to be prep for cleaning  Coordinate 3 Data Set, the final Yelp API. </w:t>
       </w:r>
     </w:p>
@@ -608,13 +621,8 @@
         <w:pStyle w:val="ListParagraph"/>
         <w:ind w:left="1080"/>
       </w:pPr>
-      <w:proofErr w:type="spellStart"/>
-      <w:r>
-        <w:t>Loba</w:t>
-      </w:r>
-      <w:proofErr w:type="spellEnd"/>
-      <w:r>
-        <w:t xml:space="preserve"> working on </w:t>
+      <w:r>
+        <w:t xml:space="preserve">Loba working on </w:t>
       </w:r>
       <w:proofErr w:type="spellStart"/>
       <w:proofErr w:type="gramStart"/>
@@ -653,13 +661,7 @@
         <w:t xml:space="preserve">Zip_of_9_counties.csv – starting file of bay area counties, and zip codes to use in the </w:t>
       </w:r>
       <w:r>
-        <w:t>Cleaning_Yelp_Data_on_</w:t>
-      </w:r>
-      <w:r>
-        <w:t>Coordinates3_Calls</w:t>
-      </w:r>
-      <w:r>
-        <w:t xml:space="preserve">.ipynb in the resources folder in </w:t>
+        <w:t xml:space="preserve">Cleaning_Yelp_Data_on_Coordinates3_Calls.ipynb in the resources folder in </w:t>
       </w:r>
       <w:proofErr w:type="spellStart"/>
       <w:r>
@@ -702,6 +704,48 @@
         <w:pStyle w:val="ListParagraph"/>
         <w:ind w:left="1080"/>
       </w:pPr>
+      <w:proofErr w:type="spellStart"/>
+      <w:r>
+        <w:t>analysis&amp;merging</w:t>
+      </w:r>
+      <w:proofErr w:type="spellEnd"/>
+      <w:r>
+        <w:t xml:space="preserve">. </w:t>
+      </w:r>
+      <w:proofErr w:type="spellStart"/>
+      <w:r>
+        <w:t>ipynb</w:t>
+      </w:r>
+      <w:proofErr w:type="spellEnd"/>
+      <w:r>
+        <w:t xml:space="preserve"> - </w:t>
+      </w:r>
+      <w:r>
+        <w:t>Cleaning data with the “</w:t>
+      </w:r>
+      <w:r>
+        <w:t>Resources/restaurant_data_coords3.csv</w:t>
+      </w:r>
+      <w:r>
+        <w:t>”, dropping duplicates, matching zips and co</w:t>
+      </w:r>
+      <w:r>
+        <w:t>ncatenating</w:t>
+      </w:r>
+    </w:p>
+    <w:p>
+      <w:pPr>
+        <w:pStyle w:val="ListParagraph"/>
+        <w:ind w:left="1080"/>
+      </w:pPr>
+      <w:bookmarkStart w:id="0" w:name="_GoBack"/>
+      <w:bookmarkEnd w:id="0"/>
+    </w:p>
+    <w:p>
+      <w:pPr>
+        <w:pStyle w:val="ListParagraph"/>
+        <w:ind w:left="1080"/>
+      </w:pPr>
       <w:r>
         <w:t>Cleaned_zip.csv – Final Clean Bay Area Zip Codes to merge with the data set to get the bay area counties on the data table by matching with their zip codes, an output from Cleaning_Yelp_Data_On_Coordinates3_Calls.ipyn</w:t>
       </w:r>
@@ -754,36 +798,30 @@
         <w:ind w:left="1080"/>
       </w:pPr>
       <w:r>
+        <w:t xml:space="preserve">Cleaning_2.csv, located in the </w:t>
+      </w:r>
+      <w:proofErr w:type="spellStart"/>
+      <w:r>
+        <w:t>github</w:t>
+      </w:r>
+      <w:proofErr w:type="spellEnd"/>
+      <w:r>
+        <w:t xml:space="preserve"> project-1 master resources file was an output file used in Cleaning_Yelp_Data_On_Coordinates3_Calls.ipynb to merge with counties_by_zip.csv file</w:t>
+      </w:r>
+    </w:p>
+    <w:p>
+      <w:pPr>
+        <w:pStyle w:val="ListParagraph"/>
+        <w:ind w:left="1080"/>
+      </w:pPr>
+    </w:p>
+    <w:p>
+      <w:pPr>
+        <w:pStyle w:val="ListParagraph"/>
+        <w:ind w:left="1080"/>
+      </w:pPr>
+      <w:r>
         <w:lastRenderedPageBreak/>
-        <w:t xml:space="preserve">Cleaning_2.csv, located in the </w:t>
-      </w:r>
-      <w:proofErr w:type="spellStart"/>
-      <w:r>
-        <w:t>github</w:t>
-      </w:r>
-      <w:proofErr w:type="spellEnd"/>
-      <w:r>
-        <w:t xml:space="preserve"> project-1 master resources file was an output file used in </w:t>
-      </w:r>
-      <w:r>
-        <w:t>Cleaning_Yelp_Data_On_Coordinates3_Calls.ipynb</w:t>
-      </w:r>
-      <w:r>
-        <w:t xml:space="preserve"> to merge with counties_by_zip.csv file</w:t>
-      </w:r>
-    </w:p>
-    <w:p>
-      <w:pPr>
-        <w:pStyle w:val="ListParagraph"/>
-        <w:ind w:left="1080"/>
-      </w:pPr>
-    </w:p>
-    <w:p>
-      <w:pPr>
-        <w:pStyle w:val="ListParagraph"/>
-        <w:ind w:left="1080"/>
-      </w:pPr>
-      <w:r>
         <w:t>Unclean_2.csv – located in the resources folder, file used to clean up the zips and put all the unwanted zips on this file to ensure there were no lines we didn’t want to keep.</w:t>
       </w:r>
     </w:p>
@@ -799,13 +837,7 @@
         <w:ind w:left="1080"/>
       </w:pPr>
       <w:r>
-        <w:t xml:space="preserve">Restaurants_cleaning_1.csv – file in the Resources folder, an intermediate file used in cleaning generated from the </w:t>
-      </w:r>
-      <w:r>
-        <w:t>Cleaning_Yelp_Data_On_Coordinates3_Calls.ipynb</w:t>
-      </w:r>
-      <w:r>
-        <w:t xml:space="preserve"> file</w:t>
+        <w:t>Restaurants_cleaning_1.csv – file in the Resources folder, an intermediate file used in cleaning generated from the Cleaning_Yelp_Data_On_Coordinates3_Calls.ipynb file</w:t>
       </w:r>
     </w:p>
     <w:p>
@@ -862,34 +894,22 @@
         <w:ind w:left="1080"/>
       </w:pPr>
       <w:r>
-        <w:t>restaurant_data_coords_rating3.csv – file for looking at cleaning</w:t>
-      </w:r>
-      <w:r>
-        <w:t xml:space="preserve"> categories</w:t>
-      </w:r>
-      <w:r>
-        <w:t>, in the Resources folder</w:t>
-      </w:r>
-    </w:p>
-    <w:p>
-      <w:pPr>
-        <w:pStyle w:val="ListParagraph"/>
-        <w:ind w:left="1080"/>
-      </w:pPr>
-    </w:p>
-    <w:p>
-      <w:pPr>
-        <w:pStyle w:val="ListParagraph"/>
-        <w:ind w:left="1080"/>
-      </w:pPr>
-      <w:r>
-        <w:t xml:space="preserve">restaurants_with_county.csv – file generated from the </w:t>
-      </w:r>
-      <w:r>
-        <w:t>Cleaning_Yelp_Data_On_Coordinates3_Calls.ipynb</w:t>
-      </w:r>
-      <w:r>
-        <w:t xml:space="preserve"> file, </w:t>
+        <w:t>restaurant_data_coords_rating3.csv – file for looking at cleaning categories, in the Resources folder</w:t>
+      </w:r>
+    </w:p>
+    <w:p>
+      <w:pPr>
+        <w:pStyle w:val="ListParagraph"/>
+        <w:ind w:left="1080"/>
+      </w:pPr>
+    </w:p>
+    <w:p>
+      <w:pPr>
+        <w:pStyle w:val="ListParagraph"/>
+        <w:ind w:left="1080"/>
+      </w:pPr>
+      <w:r>
+        <w:t xml:space="preserve">restaurants_with_county.csv – file generated from the Cleaning_Yelp_Data_On_Coordinates3_Calls.ipynb file, </w:t>
       </w:r>
       <w:r>
         <w:t>an intermediate file</w:t>
@@ -1043,22 +1063,7 @@
       </w:r>
       <w:proofErr w:type="gramEnd"/>
       <w:r>
-        <w:t xml:space="preserve"> </w:t>
-      </w:r>
-      <w:r>
-        <w:t>file w</w:t>
-      </w:r>
-      <w:r>
-        <w:t>as</w:t>
-      </w:r>
-      <w:r>
-        <w:t xml:space="preserve"> going to be used to find out the unique number of </w:t>
-      </w:r>
-      <w:r>
-        <w:t>cuisine</w:t>
-      </w:r>
-      <w:r>
-        <w:t xml:space="preserve"> categories per category, this was generated from the </w:t>
+        <w:t xml:space="preserve"> file was going to be used to find out the unique number of cuisine categories per category, this was generated from the </w:t>
       </w:r>
       <w:proofErr w:type="spellStart"/>
       <w:r>
@@ -1079,7 +1084,6 @@
         <w:ind w:left="1020"/>
       </w:pPr>
       <w:r>
-        <w:lastRenderedPageBreak/>
         <w:t>Appr_cat_list.csv was the file of the final categories after lumping, located on the Nat Branch.</w:t>
       </w:r>
     </w:p>
@@ -1110,6 +1114,7 @@
           <w:rFonts w:ascii="Segoe UI" w:hAnsi="Segoe UI" w:cs="Segoe UI"/>
           <w:color w:val="24292E"/>
         </w:rPr>
+        <w:lastRenderedPageBreak/>
         <w:t>Plot_</w:t>
       </w:r>
       <w:proofErr w:type="gramStart"/>
@@ -1127,45 +1132,38 @@
           <w:rFonts w:ascii="Segoe UI" w:hAnsi="Segoe UI" w:cs="Segoe UI"/>
           <w:color w:val="24292E"/>
         </w:rPr>
-        <w:t xml:space="preserve"> </w:t>
-      </w:r>
+        <w:t xml:space="preserve"> Creates scatter plot using </w:t>
+      </w:r>
+      <w:proofErr w:type="spellStart"/>
       <w:r>
         <w:rPr>
           <w:rFonts w:ascii="Segoe UI" w:hAnsi="Segoe UI" w:cs="Segoe UI"/>
           <w:color w:val="24292E"/>
         </w:rPr>
-        <w:t xml:space="preserve">Creates scatter plot using </w:t>
-      </w:r>
-      <w:proofErr w:type="spellStart"/>
+        <w:t>lat</w:t>
+      </w:r>
+      <w:proofErr w:type="spellEnd"/>
       <w:r>
         <w:rPr>
           <w:rFonts w:ascii="Segoe UI" w:hAnsi="Segoe UI" w:cs="Segoe UI"/>
           <w:color w:val="24292E"/>
         </w:rPr>
-        <w:t>lat</w:t>
-      </w:r>
-      <w:proofErr w:type="spellEnd"/>
+        <w:t>/</w:t>
+      </w:r>
+      <w:proofErr w:type="spellStart"/>
       <w:r>
         <w:rPr>
           <w:rFonts w:ascii="Segoe UI" w:hAnsi="Segoe UI" w:cs="Segoe UI"/>
           <w:color w:val="24292E"/>
         </w:rPr>
-        <w:t>/</w:t>
-      </w:r>
-      <w:proofErr w:type="spellStart"/>
+        <w:t>lng</w:t>
+      </w:r>
+      <w:proofErr w:type="spellEnd"/>
       <w:r>
         <w:rPr>
           <w:rFonts w:ascii="Segoe UI" w:hAnsi="Segoe UI" w:cs="Segoe UI"/>
           <w:color w:val="24292E"/>
         </w:rPr>
-        <w:t>lng</w:t>
-      </w:r>
-      <w:proofErr w:type="spellEnd"/>
-      <w:r>
-        <w:rPr>
-          <w:rFonts w:ascii="Segoe UI" w:hAnsi="Segoe UI" w:cs="Segoe UI"/>
-          <w:color w:val="24292E"/>
-        </w:rPr>
         <w:t xml:space="preserve"> and total restaurants at each coordinate pair</w:t>
       </w:r>
     </w:p>
@@ -1178,12 +1176,7 @@
       </w:r>
       <w:proofErr w:type="spellStart"/>
       <w:r>
-        <w:t>Ratin</w:t>
-      </w:r>
-      <w:bookmarkStart w:id="0" w:name="_GoBack"/>
-      <w:bookmarkEnd w:id="0"/>
-      <w:r>
-        <w:t>g.ipynb</w:t>
+        <w:t>Rating.ipynb</w:t>
       </w:r>
       <w:proofErr w:type="spellEnd"/>
       <w:r>

</xml_diff>